<commit_message>
update Lịch sử giao dịch - Phần của Lộc
</commit_message>
<xml_diff>
--- a/Focused Usecase/Nguyên Lộc/FU_XemLịchSửGiaoDịch.docx
+++ b/Focused Usecase/Nguyên Lộc/FU_XemLịchSửGiaoDịch.docx
@@ -336,29 +336,34 @@
           <w:p>
             <w:pPr>
               <w:rPr>
+                <w:vertAlign w:val="subscript"/>
+              </w:rPr>
+            </w:pPr>
+            <w:r>
+              <w:t xml:space="preserve">1. </w:t>
+            </w:r>
+            <w:r>
+              <w:t xml:space="preserve">Quản trị truy cập vào form </w:t>
+            </w:r>
+            <w:r>
+              <w:rPr>
                 <w:b/>
                 <w:bCs/>
               </w:rPr>
-            </w:pPr>
-            <w:r>
-              <w:t xml:space="preserve">1. Khách hàng truy cập truy cập vào giỏ hàng bằng cách ấn vào nút bấm </w:t>
+              <w:t xml:space="preserve">Quản lí nhân viên </w:t>
+            </w:r>
+            <w:r>
+              <w:t xml:space="preserve">hoặc </w:t>
             </w:r>
             <w:r>
               <w:rPr>
                 <w:b/>
                 <w:bCs/>
               </w:rPr>
-              <w:t xml:space="preserve">“Giỏ hàng” </w:t>
-            </w:r>
-            <w:r>
-              <w:t xml:space="preserve">hoặc ấn vào icon Giỏ hàng. </w:t>
-            </w:r>
-            <w:r>
-              <w:rPr>
-                <w:b/>
-                <w:bCs/>
-              </w:rPr>
-              <w:t>E1</w:t>
+              <w:t xml:space="preserve">Quản lí khách hàng </w:t>
+            </w:r>
+            <w:r>
+              <w:t>bất kì</w:t>
             </w:r>
           </w:p>
         </w:tc>
@@ -396,17 +401,17 @@
           <w:tcPr>
             <w:tcW w:w="2995" w:type="dxa"/>
           </w:tcPr>
+          <w:p>
+            <w:r>
+              <w:t>2. Quản trị chọn 1 đối tượng bất kì trong danh sách</w:t>
+            </w:r>
+          </w:p>
+        </w:tc>
+        <w:tc>
+          <w:tcPr>
+            <w:tcW w:w="2652" w:type="dxa"/>
+          </w:tcPr>
           <w:p/>
-        </w:tc>
-        <w:tc>
-          <w:tcPr>
-            <w:tcW w:w="2652" w:type="dxa"/>
-          </w:tcPr>
-          <w:p>
-            <w:r>
-              <w:t>2. Chuyển hướng đến trang giỏ hàng của khách hàng</w:t>
-            </w:r>
-          </w:p>
         </w:tc>
       </w:tr>
       <w:tr>
@@ -444,7 +449,10 @@
           </w:tcPr>
           <w:p>
             <w:r>
-              <w:t>3. Load dữ liệu giỏ hàng của khách hàng từ CSDL lên giao điện Giỏ hàng</w:t>
+              <w:t xml:space="preserve">3. </w:t>
+            </w:r>
+            <w:r>
+              <w:t>Hệ thống load lịch sử giao dịch của đối tượng từ CSDL lên màn hình</w:t>
             </w:r>
           </w:p>
         </w:tc>
@@ -478,24 +486,10 @@
           </w:tcPr>
           <w:p>
             <w:r>
-              <w:t xml:space="preserve">4. Bấm nút </w:t>
-            </w:r>
-            <w:r>
-              <w:rPr>
-                <w:b/>
-                <w:bCs/>
-              </w:rPr>
-              <w:t xml:space="preserve">“+”, “–“  </w:t>
-            </w:r>
-            <w:r>
-              <w:t xml:space="preserve">hoặc để tăng hoặc giảm số lượng sản phẩm. </w:t>
-            </w:r>
-            <w:r>
-              <w:rPr>
-                <w:b/>
-                <w:bCs/>
-              </w:rPr>
-              <w:t>A1</w:t>
+              <w:t xml:space="preserve">4. </w:t>
+            </w:r>
+            <w:r>
+              <w:t>Quản trị bấm vào một giao dịch của đối tượng mà họ muốn truy cập</w:t>
             </w:r>
           </w:p>
         </w:tc>
@@ -533,24 +527,24 @@
           <w:tcPr>
             <w:tcW w:w="2995" w:type="dxa"/>
           </w:tcPr>
+          <w:p>
+            <w:r>
+              <w:t xml:space="preserve">5. Quản trị tiếp tục bấm vào nút </w:t>
+            </w:r>
+            <w:r>
+              <w:rPr>
+                <w:b/>
+                <w:bCs/>
+              </w:rPr>
+              <w:t>Chi tiết hoá đơn. E1</w:t>
+            </w:r>
+          </w:p>
+        </w:tc>
+        <w:tc>
+          <w:tcPr>
+            <w:tcW w:w="2652" w:type="dxa"/>
+          </w:tcPr>
           <w:p/>
-        </w:tc>
-        <w:tc>
-          <w:tcPr>
-            <w:tcW w:w="2652" w:type="dxa"/>
-          </w:tcPr>
-          <w:p>
-            <w:r>
-              <w:t xml:space="preserve">5. Kiểm tra số lượng sản phẩm của khách hàng trong Giỏ hàng </w:t>
-            </w:r>
-            <w:r>
-              <w:rPr>
-                <w:b/>
-                <w:bCs/>
-              </w:rPr>
-              <w:t>E2</w:t>
-            </w:r>
-          </w:p>
         </w:tc>
       </w:tr>
       <w:tr>
@@ -588,47 +582,20 @@
           </w:tcPr>
           <w:p>
             <w:r>
-              <w:t>6. Hệ thống cập nhật lại CSDL Giỏ Hàng của Khách hàng</w:t>
-            </w:r>
-          </w:p>
-        </w:tc>
-      </w:tr>
-      <w:tr>
-        <w:trPr>
-          <w:trHeight w:val="641"/>
-        </w:trPr>
-        <w:tc>
-          <w:tcPr>
-            <w:tcW w:w="2995" w:type="dxa"/>
-            <w:vMerge/>
-          </w:tcPr>
-          <w:p>
-            <w:pPr>
-              <w:widowControl w:val="0"/>
-              <w:pBdr>
-                <w:top w:val="nil"/>
-                <w:left w:val="nil"/>
-                <w:bottom w:val="nil"/>
-                <w:right w:val="nil"/>
-                <w:between w:val="nil"/>
-              </w:pBdr>
-              <w:spacing w:line="276" w:lineRule="auto"/>
-            </w:pPr>
-          </w:p>
-        </w:tc>
-        <w:tc>
-          <w:tcPr>
-            <w:tcW w:w="2995" w:type="dxa"/>
-          </w:tcPr>
-          <w:p/>
-        </w:tc>
-        <w:tc>
-          <w:tcPr>
-            <w:tcW w:w="2652" w:type="dxa"/>
-          </w:tcPr>
-          <w:p>
-            <w:r>
-              <w:t>6. Hệ thống hiển thị số lượng mới của sản phẩm trong giỏ hàng.</w:t>
+              <w:t xml:space="preserve">6. </w:t>
+            </w:r>
+            <w:r>
+              <w:t xml:space="preserve">Hệ thống tạo một cửa sổ </w:t>
+            </w:r>
+            <w:r>
+              <w:rPr>
+                <w:b/>
+                <w:bCs/>
+              </w:rPr>
+              <w:t xml:space="preserve">Chi tiết hoá đơn </w:t>
+            </w:r>
+            <w:r>
+              <w:t>và load dữ liệu của hoá đơn được chọn đó lên.</w:t>
             </w:r>
           </w:p>
         </w:tc>
@@ -716,31 +683,13 @@
               <w:rPr>
                 <w:bCs/>
               </w:rPr>
-              <w:t>Nếu giỏ hàng của khách hàng trống thì hệ thống sẽ</w:t>
+              <w:t>Nếu quản trị chưa chọn một giao dịch của đối tượng thì hệ thống sẽ thông báo yêu cầu chọn một giao dịch bất kì</w:t>
             </w:r>
             <w:r>
               <w:rPr>
                 <w:bCs/>
               </w:rPr>
-              <w:t xml:space="preserve"> hiển thị</w:t>
-            </w:r>
-            <w:r>
-              <w:rPr>
-                <w:bCs/>
-              </w:rPr>
-              <w:t xml:space="preserve"> “Giỏ hàng </w:t>
-            </w:r>
-            <w:r>
-              <w:rPr>
-                <w:bCs/>
-              </w:rPr>
-              <w:t xml:space="preserve">của bạn đang </w:t>
-            </w:r>
-            <w:r>
-              <w:rPr>
-                <w:bCs/>
-              </w:rPr>
-              <w:t>trống” đến cho khách hàng.</w:t>
+              <w:t>, quay lại luồng chính bước 4.</w:t>
             </w:r>
           </w:p>
         </w:tc>
@@ -888,11 +837,58 @@
                 <w:b/>
                 <w:bCs/>
               </w:rPr>
+              <w:t>Activity Diagram</w:t>
+            </w:r>
+          </w:p>
+          <w:p>
+            <w:r>
+              <w:rPr>
+                <w:noProof/>
+              </w:rPr>
               <w:lastRenderedPageBreak/>
-              <w:t>Activity Diagram</w:t>
-            </w:r>
-          </w:p>
-          <w:p/>
+              <w:drawing>
+                <wp:inline distT="0" distB="0" distL="0" distR="0" wp14:anchorId="528C4633" wp14:editId="1D985B3F">
+                  <wp:extent cx="5276215" cy="8863330"/>
+                  <wp:effectExtent l="0" t="0" r="635" b="0"/>
+                  <wp:docPr id="1" name="Picture 1"/>
+                  <wp:cNvGraphicFramePr>
+                    <a:graphicFrameLocks xmlns:a="http://schemas.openxmlformats.org/drawingml/2006/main" noChangeAspect="1"/>
+                  </wp:cNvGraphicFramePr>
+                  <a:graphic xmlns:a="http://schemas.openxmlformats.org/drawingml/2006/main">
+                    <a:graphicData uri="http://schemas.openxmlformats.org/drawingml/2006/picture">
+                      <pic:pic xmlns:pic="http://schemas.openxmlformats.org/drawingml/2006/picture">
+                        <pic:nvPicPr>
+                          <pic:cNvPr id="1" name="Picture 1"/>
+                          <pic:cNvPicPr/>
+                        </pic:nvPicPr>
+                        <pic:blipFill>
+                          <a:blip r:embed="rId6">
+                            <a:extLst>
+                              <a:ext uri="{28A0092B-C50C-407E-A947-70E740481C1C}">
+                                <a14:useLocalDpi xmlns:a14="http://schemas.microsoft.com/office/drawing/2010/main" val="0"/>
+                              </a:ext>
+                            </a:extLst>
+                          </a:blip>
+                          <a:stretch>
+                            <a:fillRect/>
+                          </a:stretch>
+                        </pic:blipFill>
+                        <pic:spPr>
+                          <a:xfrm>
+                            <a:off x="0" y="0"/>
+                            <a:ext cx="5276215" cy="8863330"/>
+                          </a:xfrm>
+                          <a:prstGeom prst="rect">
+                            <a:avLst/>
+                          </a:prstGeom>
+                        </pic:spPr>
+                      </pic:pic>
+                    </a:graphicData>
+                  </a:graphic>
+                </wp:inline>
+              </w:drawing>
+            </w:r>
+          </w:p>
         </w:tc>
       </w:tr>
     </w:tbl>
@@ -904,6 +900,7 @@
           <w:szCs w:val="2"/>
           <w:shd w:val="clear" w:color="auto" w:fill="F8F9FA"/>
         </w:rPr>
+        <w:lastRenderedPageBreak/>
         <w:br/>
       </w:r>
     </w:p>

</xml_diff>

<commit_message>
update đăng nhập (Phần của Lộc)
</commit_message>
<xml_diff>
--- a/Focused Usecase/Nguyên Lộc/FU_XemLịchSửGiaoDịch.docx
+++ b/Focused Usecase/Nguyên Lộc/FU_XemLịchSửGiaoDịch.docx
@@ -847,10 +847,10 @@
               </w:rPr>
               <w:lastRenderedPageBreak/>
               <w:drawing>
-                <wp:inline distT="0" distB="0" distL="0" distR="0" wp14:anchorId="528C4633" wp14:editId="1D985B3F">
-                  <wp:extent cx="5276215" cy="8863330"/>
-                  <wp:effectExtent l="0" t="0" r="635" b="0"/>
-                  <wp:docPr id="1" name="Picture 1"/>
+                <wp:inline distT="0" distB="0" distL="0" distR="0" wp14:anchorId="31895EE4" wp14:editId="5B8E9FC2">
+                  <wp:extent cx="5268595" cy="8863330"/>
+                  <wp:effectExtent l="0" t="0" r="8255" b="0"/>
+                  <wp:docPr id="3" name="Picture 3"/>
                   <wp:cNvGraphicFramePr>
                     <a:graphicFrameLocks xmlns:a="http://schemas.openxmlformats.org/drawingml/2006/main" noChangeAspect="1"/>
                   </wp:cNvGraphicFramePr>
@@ -858,7 +858,7 @@
                     <a:graphicData uri="http://schemas.openxmlformats.org/drawingml/2006/picture">
                       <pic:pic xmlns:pic="http://schemas.openxmlformats.org/drawingml/2006/picture">
                         <pic:nvPicPr>
-                          <pic:cNvPr id="1" name="Picture 1"/>
+                          <pic:cNvPr id="3" name="Picture 3"/>
                           <pic:cNvPicPr/>
                         </pic:nvPicPr>
                         <pic:blipFill>
@@ -876,7 +876,7 @@
                         <pic:spPr>
                           <a:xfrm>
                             <a:off x="0" y="0"/>
-                            <a:ext cx="5276215" cy="8863330"/>
+                            <a:ext cx="5268595" cy="8863330"/>
                           </a:xfrm>
                           <a:prstGeom prst="rect">
                             <a:avLst/>

</xml_diff>